<commit_message>
Testing Two new middleware 1)Trim Empty Spaces from Strings  2)Convert empty strings to NULL
</commit_message>
<xml_diff>
--- a/Laravel new Features.docx
+++ b/Laravel new Features.docx
@@ -7677,21 +7677,25 @@
           <w:szCs w:val="21"/>
           <w:shd w:val="clear" w:fill="FFFFFF"/>
         </w:rPr>
-        <w:t>In Laravel 5.4 we have two new middlewares available on every HTTP request. This is useful for sanitizing input data with minimal efforts. The two new middlewares are: 1) Trim Empty Spaces from Strings 2) Convert empty strings to NULL These really help if you're a fan of using Mass Assignment to store your form data into a database. This means you can more safely store data without needing extra processing, like what might have been needed in the past.</w:t>
-      </w:r>
-    </w:p>
-    <w:p>
-      <w:pPr>
-        <w:pStyle w:val="7"/>
-        <w:keepNext w:val="0"/>
-        <w:keepLines w:val="0"/>
-        <w:widowControl/>
-        <w:suppressLineNumbers w:val="0"/>
-        <w:shd w:val="clear" w:fill="FFFFFF"/>
-        <w:spacing w:before="0" w:beforeAutospacing="0" w:after="390" w:afterAutospacing="0"/>
-        <w:ind w:left="0" w:right="0" w:firstLine="0"/>
-        <w:rPr>
-          <w:rFonts w:hint="default" w:ascii="Arial" w:hAnsi="Arial" w:eastAsia="Arial" w:cs="Arial"/>
+        <w:t xml:space="preserve">In Laravel 5.4 we have two new middlewares available on every HTTP request. This is useful for sanitizing input data with minimal efforts. The two new middlewares are: </w:t>
+      </w:r>
+    </w:p>
+    <w:p>
+      <w:pPr>
+        <w:pStyle w:val="7"/>
+        <w:keepNext w:val="0"/>
+        <w:keepLines w:val="0"/>
+        <w:widowControl/>
+        <w:numPr>
+          <w:ilvl w:val="0"/>
+          <w:numId w:val="2"/>
+        </w:numPr>
+        <w:suppressLineNumbers w:val="0"/>
+        <w:shd w:val="clear" w:fill="FFFFFF"/>
+        <w:spacing w:before="0" w:beforeAutospacing="0" w:after="390" w:afterAutospacing="0"/>
+        <w:ind w:left="0" w:right="0" w:firstLine="0"/>
+        <w:rPr>
+          <w:rFonts w:ascii="Arial" w:hAnsi="Arial" w:eastAsia="Arial" w:cs="Arial"/>
           <w:i w:val="0"/>
           <w:caps w:val="0"/>
           <w:color w:val="0A0A0A"/>
@@ -7699,11 +7703,123 @@
           <w:sz w:val="21"/>
           <w:szCs w:val="21"/>
           <w:shd w:val="clear" w:fill="FFFFFF"/>
-          <w:lang w:val="en-IN"/>
+        </w:rPr>
+      </w:pPr>
+      <w:r>
+        <w:rPr>
+          <w:rFonts w:ascii="Arial" w:hAnsi="Arial" w:eastAsia="Arial" w:cs="Arial"/>
+          <w:i w:val="0"/>
+          <w:caps w:val="0"/>
+          <w:color w:val="0A0A0A"/>
+          <w:spacing w:val="0"/>
+          <w:sz w:val="21"/>
+          <w:szCs w:val="21"/>
+          <w:shd w:val="clear" w:fill="FFFFFF"/>
+        </w:rPr>
+        <w:t xml:space="preserve">Trim Empty Spaces from Strings </w:t>
+      </w:r>
+    </w:p>
+    <w:p>
+      <w:pPr>
+        <w:pStyle w:val="7"/>
+        <w:keepNext w:val="0"/>
+        <w:keepLines w:val="0"/>
+        <w:widowControl/>
+        <w:numPr>
+          <w:ilvl w:val="0"/>
+          <w:numId w:val="2"/>
+        </w:numPr>
+        <w:suppressLineNumbers w:val="0"/>
+        <w:shd w:val="clear" w:fill="FFFFFF"/>
+        <w:spacing w:before="0" w:beforeAutospacing="0" w:after="390" w:afterAutospacing="0"/>
+        <w:ind w:left="0" w:right="0" w:firstLine="0"/>
+        <w:rPr>
+          <w:rFonts w:ascii="Arial" w:hAnsi="Arial" w:eastAsia="Arial" w:cs="Arial"/>
+          <w:i w:val="0"/>
+          <w:caps w:val="0"/>
+          <w:color w:val="0A0A0A"/>
+          <w:spacing w:val="0"/>
+          <w:sz w:val="21"/>
+          <w:szCs w:val="21"/>
+          <w:shd w:val="clear" w:fill="FFFFFF"/>
         </w:rPr>
       </w:pPr>
       <w:bookmarkStart w:id="0" w:name="_GoBack"/>
       <w:bookmarkEnd w:id="0"/>
+      <w:r>
+        <w:rPr>
+          <w:rFonts w:ascii="Arial" w:hAnsi="Arial" w:eastAsia="Arial" w:cs="Arial"/>
+          <w:i w:val="0"/>
+          <w:caps w:val="0"/>
+          <w:color w:val="0A0A0A"/>
+          <w:spacing w:val="0"/>
+          <w:sz w:val="21"/>
+          <w:szCs w:val="21"/>
+          <w:shd w:val="clear" w:fill="FFFFFF"/>
+        </w:rPr>
+        <w:t xml:space="preserve">Convert empty strings to NULL </w:t>
+      </w:r>
+    </w:p>
+    <w:p>
+      <w:pPr>
+        <w:pStyle w:val="7"/>
+        <w:keepNext w:val="0"/>
+        <w:keepLines w:val="0"/>
+        <w:widowControl/>
+        <w:numPr>
+          <w:numId w:val="0"/>
+        </w:numPr>
+        <w:suppressLineNumbers w:val="0"/>
+        <w:shd w:val="clear" w:fill="FFFFFF"/>
+        <w:spacing w:before="0" w:beforeAutospacing="0" w:after="390" w:afterAutospacing="0"/>
+        <w:ind w:leftChars="0" w:right="0" w:rightChars="0"/>
+        <w:rPr>
+          <w:rFonts w:ascii="Arial" w:hAnsi="Arial" w:eastAsia="Arial" w:cs="Arial"/>
+          <w:i w:val="0"/>
+          <w:caps w:val="0"/>
+          <w:color w:val="0A0A0A"/>
+          <w:spacing w:val="0"/>
+          <w:sz w:val="21"/>
+          <w:szCs w:val="21"/>
+          <w:shd w:val="clear" w:fill="FFFFFF"/>
+        </w:rPr>
+      </w:pPr>
+      <w:r>
+        <w:rPr>
+          <w:rFonts w:ascii="Arial" w:hAnsi="Arial" w:eastAsia="Arial" w:cs="Arial"/>
+          <w:i w:val="0"/>
+          <w:caps w:val="0"/>
+          <w:color w:val="0A0A0A"/>
+          <w:spacing w:val="0"/>
+          <w:sz w:val="21"/>
+          <w:szCs w:val="21"/>
+          <w:shd w:val="clear" w:fill="FFFFFF"/>
+        </w:rPr>
+        <w:t>These really help if you're a fan of using Mass Assignment to store your form data into a database. This means you can more safely store data without needing extra processing, like what might have been needed in the past.</w:t>
+      </w:r>
+    </w:p>
+    <w:p>
+      <w:pPr>
+        <w:pStyle w:val="7"/>
+        <w:keepNext w:val="0"/>
+        <w:keepLines w:val="0"/>
+        <w:widowControl/>
+        <w:suppressLineNumbers w:val="0"/>
+        <w:shd w:val="clear" w:fill="FFFFFF"/>
+        <w:spacing w:before="0" w:beforeAutospacing="0" w:after="390" w:afterAutospacing="0"/>
+        <w:ind w:left="0" w:right="0" w:firstLine="0"/>
+        <w:rPr>
+          <w:rFonts w:hint="default" w:ascii="Arial" w:hAnsi="Arial" w:eastAsia="Arial" w:cs="Arial"/>
+          <w:i w:val="0"/>
+          <w:caps w:val="0"/>
+          <w:color w:val="0A0A0A"/>
+          <w:spacing w:val="0"/>
+          <w:sz w:val="21"/>
+          <w:szCs w:val="21"/>
+          <w:shd w:val="clear" w:fill="FFFFFF"/>
+          <w:lang w:val="en-IN"/>
+        </w:rPr>
+      </w:pPr>
     </w:p>
     <w:p>
       <w:pPr>
@@ -7850,6 +7966,18 @@
 <file path=word/numbering.xml><?xml version="1.0" encoding="utf-8"?>
 <w:numbering xmlns:wpc="http://schemas.microsoft.com/office/word/2010/wordprocessingCanvas" xmlns:mc="http://schemas.openxmlformats.org/markup-compatibility/2006" xmlns:o="urn:schemas-microsoft-com:office:office" xmlns:r="http://schemas.openxmlformats.org/officeDocument/2006/relationships" xmlns:m="http://schemas.openxmlformats.org/officeDocument/2006/math" xmlns:v="urn:schemas-microsoft-com:vml" xmlns:wp14="http://schemas.microsoft.com/office/word/2010/wordprocessingDrawing" xmlns:wp="http://schemas.openxmlformats.org/drawingml/2006/wordprocessingDrawing" xmlns:w10="urn:schemas-microsoft-com:office:word" xmlns:w="http://schemas.openxmlformats.org/wordprocessingml/2006/main" xmlns:w14="http://schemas.microsoft.com/office/word/2010/wordml" xmlns:wpg="http://schemas.microsoft.com/office/word/2010/wordprocessingGroup" xmlns:wpi="http://schemas.microsoft.com/office/word/2010/wordprocessingInk" xmlns:wne="http://schemas.microsoft.com/office/word/2006/wordml" xmlns:wps="http://schemas.microsoft.com/office/word/2010/wordprocessingShape" mc:Ignorable="w14 wp14">
   <w:abstractNum w:abstractNumId="0">
+    <w:nsid w:val="BDAE063D"/>
+    <w:multiLevelType w:val="singleLevel"/>
+    <w:tmpl w:val="BDAE063D"/>
+    <w:lvl w:ilvl="0" w:tentative="0">
+      <w:start w:val="1"/>
+      <w:numFmt w:val="decimal"/>
+      <w:suff w:val="space"/>
+      <w:lvlText w:val="%1)"/>
+      <w:lvlJc w:val="left"/>
+    </w:lvl>
+  </w:abstractNum>
+  <w:abstractNum w:abstractNumId="1">
     <w:nsid w:val="35DE4FAF"/>
     <w:multiLevelType w:val="multilevel"/>
     <w:tmpl w:val="35DE4FAF"/>
@@ -7999,6 +8127,9 @@
     </w:lvl>
   </w:abstractNum>
   <w:num w:numId="1">
+    <w:abstractNumId w:val="1"/>
+  </w:num>
+  <w:num w:numId="2">
     <w:abstractNumId w:val="0"/>
   </w:num>
 </w:numbering>

</xml_diff>